<commit_message>
j'ai eliminé les modules jspdf
</commit_message>
<xml_diff>
--- a/maquette/Maquette.docx
+++ b/maquette/Maquette.docx
@@ -3,77 +3,6 @@
 <w:document xmlns:wpc="http://schemas.microsoft.com/office/word/2010/wordprocessingCanvas" xmlns:cx="http://schemas.microsoft.com/office/drawing/2014/chartex" xmlns:cx1="http://schemas.microsoft.com/office/drawing/2015/9/8/chartex" xmlns:cx2="http://schemas.microsoft.com/office/drawing/2015/10/21/chartex" xmlns:cx3="http://schemas.microsoft.com/office/drawing/2016/5/9/chartex" xmlns:cx4="http://schemas.microsoft.com/office/drawing/2016/5/10/chartex" xmlns:cx5="http://schemas.microsoft.com/office/drawing/2016/5/11/chartex" xmlns:cx6="http://schemas.microsoft.com/office/drawing/2016/5/12/chartex" xmlns:cx7="http://schemas.microsoft.com/office/drawing/2016/5/13/chartex" xmlns:cx8="http://schemas.microsoft.com/office/drawing/2016/5/14/chartex" xmlns:mc="http://schemas.openxmlformats.org/markup-compatibility/2006" xmlns:aink="http://schemas.microsoft.com/office/drawing/2016/ink" xmlns:am3d="http://schemas.microsoft.com/office/drawing/2017/model3d" xmlns:o="urn:schemas-microsoft-com:office:office" xmlns:r="http://schemas.openxmlformats.org/officeDocument/2006/relationships" xmlns:m="http://schemas.openxmlformats.org/officeDocument/2006/math" xmlns:v="urn:schemas-microsoft-com:vml" xmlns:wp14="http://schemas.microsoft.com/office/word/2010/wordprocessingDrawing" xmlns:wp="http://schemas.openxmlformats.org/drawingml/2006/wordprocessingDrawing" xmlns:w10="urn:schemas-microsoft-com:office:word" xmlns:w="http://schemas.openxmlformats.org/wordprocessingml/2006/main" xmlns:w14="http://schemas.microsoft.com/office/word/2010/wordml" xmlns:w15="http://schemas.microsoft.com/office/word/2012/wordml" xmlns:w16cid="http://schemas.microsoft.com/office/word/2016/wordml/cid" xmlns:w16se="http://schemas.microsoft.com/office/word/2015/wordml/symex" xmlns:wpg="http://schemas.microsoft.com/office/word/2010/wordprocessingGroup" xmlns:wpi="http://schemas.microsoft.com/office/word/2010/wordprocessingInk" xmlns:wne="http://schemas.microsoft.com/office/word/2006/wordml" xmlns:wps="http://schemas.microsoft.com/office/word/2010/wordprocessingShape" mc:Ignorable="w14 w15 w16se w16cid wp14">
   <w:body>
     <w:p>
-      <w:r>
-        <w:rPr>
-          <w:noProof/>
-        </w:rPr>
-        <mc:AlternateContent>
-          <mc:Choice Requires="wps">
-            <w:drawing>
-              <wp:anchor distT="0" distB="0" distL="114300" distR="114300" simplePos="0" relativeHeight="251664384" behindDoc="0" locked="0" layoutInCell="1" allowOverlap="1">
-                <wp:simplePos x="0" y="0"/>
-                <wp:positionH relativeFrom="column">
-                  <wp:posOffset>3648076</wp:posOffset>
-                </wp:positionH>
-                <wp:positionV relativeFrom="paragraph">
-                  <wp:posOffset>2514600</wp:posOffset>
-                </wp:positionV>
-                <wp:extent cx="2609850" cy="1066800"/>
-                <wp:effectExtent l="0" t="0" r="19050" b="19050"/>
-                <wp:wrapNone/>
-                <wp:docPr id="4" name="Rectangle 4"/>
-                <wp:cNvGraphicFramePr/>
-                <a:graphic xmlns:a="http://schemas.openxmlformats.org/drawingml/2006/main">
-                  <a:graphicData uri="http://schemas.microsoft.com/office/word/2010/wordprocessingShape">
-                    <wps:wsp>
-                      <wps:cNvSpPr/>
-                      <wps:spPr>
-                        <a:xfrm>
-                          <a:off x="0" y="0"/>
-                          <a:ext cx="2609850" cy="1066800"/>
-                        </a:xfrm>
-                        <a:prstGeom prst="rect">
-                          <a:avLst/>
-                        </a:prstGeom>
-                      </wps:spPr>
-                      <wps:style>
-                        <a:lnRef idx="2">
-                          <a:schemeClr val="accent1">
-                            <a:shade val="50000"/>
-                          </a:schemeClr>
-                        </a:lnRef>
-                        <a:fillRef idx="1">
-                          <a:schemeClr val="accent1"/>
-                        </a:fillRef>
-                        <a:effectRef idx="0">
-                          <a:schemeClr val="accent1"/>
-                        </a:effectRef>
-                        <a:fontRef idx="minor">
-                          <a:schemeClr val="lt1"/>
-                        </a:fontRef>
-                      </wps:style>
-                      <wps:bodyPr rot="0" spcFirstLastPara="0" vertOverflow="overflow" horzOverflow="overflow" vert="horz" wrap="square" lIns="91440" tIns="45720" rIns="91440" bIns="45720" numCol="1" spcCol="0" rtlCol="0" fromWordArt="0" anchor="ctr" anchorCtr="0" forceAA="0" compatLnSpc="1">
-                        <a:prstTxWarp prst="textNoShape">
-                          <a:avLst/>
-                        </a:prstTxWarp>
-                        <a:noAutofit/>
-                      </wps:bodyPr>
-                    </wps:wsp>
-                  </a:graphicData>
-                </a:graphic>
-                <wp14:sizeRelH relativeFrom="margin">
-                  <wp14:pctWidth>0</wp14:pctWidth>
-                </wp14:sizeRelH>
-              </wp:anchor>
-            </w:drawing>
-          </mc:Choice>
-          <mc:Fallback>
-            <w:pict>
-              <v:rect w14:anchorId="345297FC" id="Rectangle 4" o:spid="_x0000_s1026" style="position:absolute;margin-left:287.25pt;margin-top:198pt;width:205.5pt;height:84pt;z-index:251664384;visibility:visible;mso-wrap-style:square;mso-width-percent:0;mso-wrap-distance-left:9pt;mso-wrap-distance-top:0;mso-wrap-distance-right:9pt;mso-wrap-distance-bottom:0;mso-position-horizontal:absolute;mso-position-horizontal-relative:text;mso-position-vertical:absolute;mso-position-vertical-relative:text;mso-width-percent:0;mso-width-relative:margin;v-text-anchor:middle" o:gfxdata="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" fillcolor="#4472c4 [3204]" strokecolor="#1f3763 [1604]" strokeweight="1pt"/>
-            </w:pict>
-          </mc:Fallback>
-        </mc:AlternateContent>
-      </w:r>
       <w:r>
         <w:rPr>
           <w:noProof/>
@@ -137,7 +66,7 @@
           </mc:Choice>
           <mc:Fallback>
             <w:pict>
-              <v:rect w14:anchorId="331F7A24" id="Rectangle 7" o:spid="_x0000_s1026" style="position:absolute;margin-left:225.75pt;margin-top:315.75pt;width:259.5pt;height:66.75pt;z-index:251667456;visibility:visible;mso-wrap-style:square;mso-wrap-distance-left:9pt;mso-wrap-distance-top:0;mso-wrap-distance-right:9pt;mso-wrap-distance-bottom:0;mso-position-horizontal:absolute;mso-position-horizontal-relative:text;mso-position-vertical:absolute;mso-position-vertical-relative:text;v-text-anchor:middle" o:gfxdata="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" fillcolor="#4472c4 [3204]" strokecolor="#1f3763 [1604]" strokeweight="1pt"/>
+              <v:rect w14:anchorId="238C215E" id="Rectangle 7" o:spid="_x0000_s1026" style="position:absolute;margin-left:225.75pt;margin-top:315.75pt;width:259.5pt;height:66.75pt;z-index:251667456;visibility:visible;mso-wrap-style:square;mso-wrap-distance-left:9pt;mso-wrap-distance-top:0;mso-wrap-distance-right:9pt;mso-wrap-distance-bottom:0;mso-position-horizontal:absolute;mso-position-horizontal-relative:text;mso-position-vertical:absolute;mso-position-vertical-relative:text;v-text-anchor:middle" o:gfxdata="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" fillcolor="#4472c4 [3204]" strokecolor="#1f3763 [1604]" strokeweight="1pt"/>
             </w:pict>
           </mc:Fallback>
         </mc:AlternateContent>
@@ -285,74 +214,6 @@
         <mc:AlternateContent>
           <mc:Choice Requires="wps">
             <w:drawing>
-              <wp:anchor distT="0" distB="0" distL="114300" distR="114300" simplePos="0" relativeHeight="251663360" behindDoc="0" locked="0" layoutInCell="1" allowOverlap="1">
-                <wp:simplePos x="0" y="0"/>
-                <wp:positionH relativeFrom="column">
-                  <wp:posOffset>3067050</wp:posOffset>
-                </wp:positionH>
-                <wp:positionV relativeFrom="paragraph">
-                  <wp:posOffset>2019300</wp:posOffset>
-                </wp:positionV>
-                <wp:extent cx="2619375" cy="323850"/>
-                <wp:effectExtent l="0" t="0" r="28575" b="19050"/>
-                <wp:wrapNone/>
-                <wp:docPr id="3" name="Rectangle 3"/>
-                <wp:cNvGraphicFramePr/>
-                <a:graphic xmlns:a="http://schemas.openxmlformats.org/drawingml/2006/main">
-                  <a:graphicData uri="http://schemas.microsoft.com/office/word/2010/wordprocessingShape">
-                    <wps:wsp>
-                      <wps:cNvSpPr/>
-                      <wps:spPr>
-                        <a:xfrm>
-                          <a:off x="0" y="0"/>
-                          <a:ext cx="2619375" cy="323850"/>
-                        </a:xfrm>
-                        <a:prstGeom prst="rect">
-                          <a:avLst/>
-                        </a:prstGeom>
-                      </wps:spPr>
-                      <wps:style>
-                        <a:lnRef idx="2">
-                          <a:schemeClr val="accent1">
-                            <a:shade val="50000"/>
-                          </a:schemeClr>
-                        </a:lnRef>
-                        <a:fillRef idx="1">
-                          <a:schemeClr val="accent1"/>
-                        </a:fillRef>
-                        <a:effectRef idx="0">
-                          <a:schemeClr val="accent1"/>
-                        </a:effectRef>
-                        <a:fontRef idx="minor">
-                          <a:schemeClr val="lt1"/>
-                        </a:fontRef>
-                      </wps:style>
-                      <wps:bodyPr rot="0" spcFirstLastPara="0" vertOverflow="overflow" horzOverflow="overflow" vert="horz" wrap="square" lIns="91440" tIns="45720" rIns="91440" bIns="45720" numCol="1" spcCol="0" rtlCol="0" fromWordArt="0" anchor="ctr" anchorCtr="0" forceAA="0" compatLnSpc="1">
-                        <a:prstTxWarp prst="textNoShape">
-                          <a:avLst/>
-                        </a:prstTxWarp>
-                        <a:noAutofit/>
-                      </wps:bodyPr>
-                    </wps:wsp>
-                  </a:graphicData>
-                </a:graphic>
-              </wp:anchor>
-            </w:drawing>
-          </mc:Choice>
-          <mc:Fallback>
-            <w:pict>
-              <v:rect w14:anchorId="458BDAF2" id="Rectangle 3" o:spid="_x0000_s1026" style="position:absolute;margin-left:241.5pt;margin-top:159pt;width:206.25pt;height:25.5pt;z-index:251663360;visibility:visible;mso-wrap-style:square;mso-wrap-distance-left:9pt;mso-wrap-distance-top:0;mso-wrap-distance-right:9pt;mso-wrap-distance-bottom:0;mso-position-horizontal:absolute;mso-position-horizontal-relative:text;mso-position-vertical:absolute;mso-position-vertical-relative:text;v-text-anchor:middle" o:gfxdata="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" fillcolor="#4472c4 [3204]" strokecolor="#1f3763 [1604]" strokeweight="1pt"/>
-            </w:pict>
-          </mc:Fallback>
-        </mc:AlternateContent>
-      </w:r>
-      <w:r>
-        <w:rPr>
-          <w:noProof/>
-        </w:rPr>
-        <mc:AlternateContent>
-          <mc:Choice Requires="wps">
-            <w:drawing>
               <wp:anchor distT="0" distB="0" distL="114300" distR="114300" simplePos="0" relativeHeight="251662336" behindDoc="0" locked="0" layoutInCell="1" allowOverlap="1">
                 <wp:simplePos x="0" y="0"/>
                 <wp:positionH relativeFrom="column">
@@ -409,7 +270,7 @@
           </mc:Choice>
           <mc:Fallback>
             <w:pict>
-              <v:rect w14:anchorId="283E7EBB" id="Rectangle 2" o:spid="_x0000_s1026" style="position:absolute;margin-left:287.25pt;margin-top:111pt;width:182.25pt;height:24.75pt;z-index:251662336;visibility:visible;mso-wrap-style:square;mso-wrap-distance-left:9pt;mso-wrap-distance-top:0;mso-wrap-distance-right:9pt;mso-wrap-distance-bottom:0;mso-position-horizontal:absolute;mso-position-horizontal-relative:text;mso-position-vertical:absolute;mso-position-vertical-relative:text;v-text-anchor:middle" o:gfxdata="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" fillcolor="#4472c4 [3204]" strokecolor="#1f3763 [1604]" strokeweight="1pt"/>
+              <v:rect w14:anchorId="1DE31D62" id="Rectangle 2" o:spid="_x0000_s1026" style="position:absolute;margin-left:287.25pt;margin-top:111pt;width:182.25pt;height:24.75pt;z-index:251662336;visibility:visible;mso-wrap-style:square;mso-wrap-distance-left:9pt;mso-wrap-distance-top:0;mso-wrap-distance-right:9pt;mso-wrap-distance-bottom:0;mso-position-horizontal:absolute;mso-position-horizontal-relative:text;mso-position-vertical:absolute;mso-position-vertical-relative:text;v-text-anchor:middle" o:gfxdata="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" fillcolor="#4472c4 [3204]" strokecolor="#1f3763 [1604]" strokeweight="1pt"/>
             </w:pict>
           </mc:Fallback>
         </mc:AlternateContent>
@@ -582,122 +443,21 @@
                               <w:rPr>
                                 <w:sz w:val="50"/>
                                 <w:szCs w:val="50"/>
-                                <w:lang w:val="en-US"/>
                               </w:rPr>
                             </w:pPr>
                             <w:r>
                               <w:rPr>
                                 <w:sz w:val="50"/>
                                 <w:szCs w:val="50"/>
-                                <w:lang w:val="en-US"/>
-                              </w:rPr>
-                              <w:t xml:space="preserve">Nom de </w:t>
-                            </w:r>
-                            <w:proofErr w:type="spellStart"/>
-                            <w:r>
-                              <w:rPr>
-                                <w:sz w:val="50"/>
-                                <w:szCs w:val="50"/>
-                                <w:lang w:val="en-US"/>
-                              </w:rPr>
-                              <w:t>l’entreprise</w:t>
-                            </w:r>
-                            <w:proofErr w:type="spellEnd"/>
-                            <w:r>
-                              <w:rPr>
-                                <w:sz w:val="50"/>
-                                <w:szCs w:val="50"/>
-                                <w:lang w:val="en-US"/>
-                              </w:rPr>
-                              <w:t>/client:</w:t>
-                            </w:r>
-                          </w:p>
-                          <w:p>
-                            <w:pPr>
-                              <w:rPr>
-                                <w:sz w:val="50"/>
-                                <w:szCs w:val="50"/>
-                              </w:rPr>
-                            </w:pPr>
-                            <w:r>
-                              <w:rPr>
-                                <w:sz w:val="50"/>
-                                <w:szCs w:val="50"/>
-                              </w:rPr>
-                              <w:t xml:space="preserve">Date de </w:t>
-                            </w:r>
-                            <w:r>
-                              <w:rPr>
-                                <w:sz w:val="50"/>
-                                <w:szCs w:val="50"/>
-                              </w:rPr>
-                              <w:t>pas</w:t>
-                            </w:r>
-                            <w:r>
-                              <w:rPr>
-                                <w:sz w:val="50"/>
-                                <w:szCs w:val="50"/>
-                              </w:rPr>
-                              <w:t>sage</w:t>
-                            </w:r>
-                            <w:r>
-                              <w:rPr>
-                                <w:sz w:val="50"/>
-                                <w:szCs w:val="50"/>
-                              </w:rPr>
-                              <w:tab/>
-                            </w:r>
-                          </w:p>
-                          <w:p>
-                            <w:pPr>
-                              <w:rPr>
-                                <w:sz w:val="50"/>
-                                <w:szCs w:val="50"/>
-                              </w:rPr>
-                            </w:pPr>
-                            <w:r>
-                              <w:rPr>
-                                <w:sz w:val="50"/>
-                                <w:szCs w:val="50"/>
-                              </w:rPr>
-                              <w:t>Observations</w:t>
-                            </w:r>
-                            <w:r>
-                              <w:rPr>
-                                <w:sz w:val="50"/>
-                                <w:szCs w:val="50"/>
-                              </w:rPr>
-                              <w:t xml:space="preserve"> </w:t>
-                            </w:r>
-                            <w:proofErr w:type="gramStart"/>
-                            <w:r>
-                              <w:rPr>
-                                <w:sz w:val="50"/>
-                                <w:szCs w:val="50"/>
-                              </w:rPr>
-                              <w:t>prestat</w:t>
-                            </w:r>
-                            <w:r>
-                              <w:rPr>
-                                <w:sz w:val="50"/>
-                                <w:szCs w:val="50"/>
-                              </w:rPr>
-                              <w:t>aire</w:t>
-                            </w:r>
-                            <w:r>
-                              <w:rPr>
-                                <w:sz w:val="50"/>
-                                <w:szCs w:val="50"/>
-                              </w:rPr>
-                              <w:t>:</w:t>
-                            </w:r>
-                            <w:proofErr w:type="gramEnd"/>
-                            <w:r>
-                              <w:rPr>
-                                <w:sz w:val="50"/>
-                                <w:szCs w:val="50"/>
-                              </w:rPr>
-                              <w:t xml:space="preserve"> </w:t>
+                              </w:rPr>
+                              <w:t>Nom de l’entreprise/</w:t>
+                            </w:r>
+                            <w:r>
+                              <w:rPr>
+                                <w:sz w:val="50"/>
+                                <w:szCs w:val="50"/>
+                              </w:rPr>
+                              <w:t>client :</w:t>
                             </w:r>
                           </w:p>
                           <w:p>
@@ -715,29 +475,33 @@
                                 <w:szCs w:val="50"/>
                               </w:rPr>
                             </w:pPr>
-                          </w:p>
-                          <w:p>
-                            <w:pPr>
-                              <w:rPr>
-                                <w:sz w:val="50"/>
-                                <w:szCs w:val="50"/>
-                              </w:rPr>
-                            </w:pPr>
-                            <w:proofErr w:type="gramStart"/>
-                            <w:r>
-                              <w:rPr>
-                                <w:sz w:val="50"/>
-                                <w:szCs w:val="50"/>
-                              </w:rPr>
-                              <w:t>Observations  client</w:t>
-                            </w:r>
-                            <w:proofErr w:type="gramEnd"/>
-                            <w:r>
-                              <w:rPr>
-                                <w:sz w:val="50"/>
-                                <w:szCs w:val="50"/>
-                              </w:rPr>
-                              <w:t xml:space="preserve"> : </w:t>
+                            <w:r>
+                              <w:rPr>
+                                <w:sz w:val="50"/>
+                                <w:szCs w:val="50"/>
+                              </w:rPr>
+                              <w:t xml:space="preserve">Observations </w:t>
+                            </w:r>
+                            <w:r>
+                              <w:rPr>
+                                <w:sz w:val="50"/>
+                                <w:szCs w:val="50"/>
+                              </w:rPr>
+                              <w:t>techniciennes</w:t>
+                            </w:r>
+                            <w:r>
+                              <w:rPr>
+                                <w:sz w:val="50"/>
+                                <w:szCs w:val="50"/>
+                              </w:rPr>
+                              <w:t xml:space="preserve"> :</w:t>
+                            </w:r>
+                            <w:r>
+                              <w:rPr>
+                                <w:sz w:val="50"/>
+                                <w:szCs w:val="50"/>
+                              </w:rPr>
+                              <w:t xml:space="preserve"> </w:t>
                             </w:r>
                           </w:p>
                           <w:p>
@@ -768,6 +532,44 @@
                                 <w:sz w:val="50"/>
                                 <w:szCs w:val="50"/>
                               </w:rPr>
+                              <w:t>Observations client</w:t>
+                            </w:r>
+                            <w:r>
+                              <w:rPr>
+                                <w:sz w:val="50"/>
+                                <w:szCs w:val="50"/>
+                              </w:rPr>
+                              <w:t xml:space="preserve"> : </w:t>
+                            </w:r>
+                          </w:p>
+                          <w:p>
+                            <w:pPr>
+                              <w:rPr>
+                                <w:sz w:val="50"/>
+                                <w:szCs w:val="50"/>
+                              </w:rPr>
+                            </w:pPr>
+                          </w:p>
+                          <w:p>
+                            <w:pPr>
+                              <w:rPr>
+                                <w:sz w:val="50"/>
+                                <w:szCs w:val="50"/>
+                              </w:rPr>
+                            </w:pPr>
+                          </w:p>
+                          <w:p>
+                            <w:pPr>
+                              <w:rPr>
+                                <w:sz w:val="50"/>
+                                <w:szCs w:val="50"/>
+                              </w:rPr>
+                            </w:pPr>
+                            <w:r>
+                              <w:rPr>
+                                <w:sz w:val="50"/>
+                                <w:szCs w:val="50"/>
+                              </w:rPr>
                               <w:t>Nom</w:t>
                             </w:r>
                             <w:r>
@@ -777,15 +579,13 @@
                               </w:rPr>
                               <w:t xml:space="preserve"> du </w:t>
                             </w:r>
-                            <w:proofErr w:type="spellStart"/>
-                            <w:r>
-                              <w:rPr>
-                                <w:sz w:val="50"/>
-                                <w:szCs w:val="50"/>
-                              </w:rPr>
-                              <w:t>technician</w:t>
-                            </w:r>
-                            <w:proofErr w:type="spellEnd"/>
+                            <w:r>
+                              <w:rPr>
+                                <w:sz w:val="50"/>
+                                <w:szCs w:val="50"/>
+                              </w:rPr>
+                              <w:t>technicien</w:t>
+                            </w:r>
                             <w:r>
                               <w:rPr>
                                 <w:sz w:val="50"/>
@@ -859,7 +659,6 @@
           <mc:Fallback>
             <w:pict>
               <v:shape w14:anchorId="11FA9B6A" id="Text Box 1" o:spid="_x0000_s1027" type="#_x0000_t202" style="position:absolute;margin-left:-20.25pt;margin-top:8.4pt;width:543pt;height:582.75pt;z-index:251661312;visibility:visible;mso-wrap-style:square;mso-width-percent:0;mso-height-percent:0;mso-wrap-distance-left:9pt;mso-wrap-distance-top:0;mso-wrap-distance-right:9pt;mso-wrap-distance-bottom:0;mso-position-horizontal:absolute;mso-position-horizontal-relative:text;mso-position-vertical:absolute;mso-position-vertical-relative:text;mso-width-percent:0;mso-height-percent:0;mso-width-relative:margin;mso-height-relative:margin;v-text-anchor:top" o:gfxdata="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" filled="f" strokeweight=".5pt">
-                <v:fill o:detectmouseclick="t"/>
                 <v:textbox>
                   <w:txbxContent>
                     <w:p>
@@ -867,122 +666,21 @@
                         <w:rPr>
                           <w:sz w:val="50"/>
                           <w:szCs w:val="50"/>
-                          <w:lang w:val="en-US"/>
                         </w:rPr>
                       </w:pPr>
                       <w:r>
                         <w:rPr>
                           <w:sz w:val="50"/>
                           <w:szCs w:val="50"/>
-                          <w:lang w:val="en-US"/>
-                        </w:rPr>
-                        <w:t xml:space="preserve">Nom de </w:t>
-                      </w:r>
-                      <w:proofErr w:type="spellStart"/>
-                      <w:r>
-                        <w:rPr>
-                          <w:sz w:val="50"/>
-                          <w:szCs w:val="50"/>
-                          <w:lang w:val="en-US"/>
-                        </w:rPr>
-                        <w:t>l’entreprise</w:t>
-                      </w:r>
-                      <w:proofErr w:type="spellEnd"/>
-                      <w:r>
-                        <w:rPr>
-                          <w:sz w:val="50"/>
-                          <w:szCs w:val="50"/>
-                          <w:lang w:val="en-US"/>
-                        </w:rPr>
-                        <w:t>/client:</w:t>
-                      </w:r>
-                    </w:p>
-                    <w:p>
-                      <w:pPr>
-                        <w:rPr>
-                          <w:sz w:val="50"/>
-                          <w:szCs w:val="50"/>
-                        </w:rPr>
-                      </w:pPr>
-                      <w:r>
-                        <w:rPr>
-                          <w:sz w:val="50"/>
-                          <w:szCs w:val="50"/>
-                        </w:rPr>
-                        <w:t xml:space="preserve">Date de </w:t>
-                      </w:r>
-                      <w:r>
-                        <w:rPr>
-                          <w:sz w:val="50"/>
-                          <w:szCs w:val="50"/>
-                        </w:rPr>
-                        <w:t>pas</w:t>
-                      </w:r>
-                      <w:r>
-                        <w:rPr>
-                          <w:sz w:val="50"/>
-                          <w:szCs w:val="50"/>
-                        </w:rPr>
-                        <w:t>sage</w:t>
-                      </w:r>
-                      <w:r>
-                        <w:rPr>
-                          <w:sz w:val="50"/>
-                          <w:szCs w:val="50"/>
-                        </w:rPr>
-                        <w:tab/>
-                      </w:r>
-                    </w:p>
-                    <w:p>
-                      <w:pPr>
-                        <w:rPr>
-                          <w:sz w:val="50"/>
-                          <w:szCs w:val="50"/>
-                        </w:rPr>
-                      </w:pPr>
-                      <w:r>
-                        <w:rPr>
-                          <w:sz w:val="50"/>
-                          <w:szCs w:val="50"/>
-                        </w:rPr>
-                        <w:t>Observations</w:t>
-                      </w:r>
-                      <w:r>
-                        <w:rPr>
-                          <w:sz w:val="50"/>
-                          <w:szCs w:val="50"/>
-                        </w:rPr>
-                        <w:t xml:space="preserve"> </w:t>
-                      </w:r>
-                      <w:proofErr w:type="gramStart"/>
-                      <w:r>
-                        <w:rPr>
-                          <w:sz w:val="50"/>
-                          <w:szCs w:val="50"/>
-                        </w:rPr>
-                        <w:t>prestat</w:t>
-                      </w:r>
-                      <w:r>
-                        <w:rPr>
-                          <w:sz w:val="50"/>
-                          <w:szCs w:val="50"/>
-                        </w:rPr>
-                        <w:t>aire</w:t>
-                      </w:r>
-                      <w:r>
-                        <w:rPr>
-                          <w:sz w:val="50"/>
-                          <w:szCs w:val="50"/>
-                        </w:rPr>
-                        <w:t>:</w:t>
-                      </w:r>
-                      <w:proofErr w:type="gramEnd"/>
-                      <w:r>
-                        <w:rPr>
-                          <w:sz w:val="50"/>
-                          <w:szCs w:val="50"/>
-                        </w:rPr>
-                        <w:t xml:space="preserve"> </w:t>
+                        </w:rPr>
+                        <w:t>Nom de l’entreprise/</w:t>
+                      </w:r>
+                      <w:r>
+                        <w:rPr>
+                          <w:sz w:val="50"/>
+                          <w:szCs w:val="50"/>
+                        </w:rPr>
+                        <w:t>client :</w:t>
                       </w:r>
                     </w:p>
                     <w:p>
@@ -1000,29 +698,33 @@
                           <w:szCs w:val="50"/>
                         </w:rPr>
                       </w:pPr>
-                    </w:p>
-                    <w:p>
-                      <w:pPr>
-                        <w:rPr>
-                          <w:sz w:val="50"/>
-                          <w:szCs w:val="50"/>
-                        </w:rPr>
-                      </w:pPr>
-                      <w:proofErr w:type="gramStart"/>
-                      <w:r>
-                        <w:rPr>
-                          <w:sz w:val="50"/>
-                          <w:szCs w:val="50"/>
-                        </w:rPr>
-                        <w:t>Observations  client</w:t>
-                      </w:r>
-                      <w:proofErr w:type="gramEnd"/>
-                      <w:r>
-                        <w:rPr>
-                          <w:sz w:val="50"/>
-                          <w:szCs w:val="50"/>
-                        </w:rPr>
-                        <w:t xml:space="preserve"> : </w:t>
+                      <w:r>
+                        <w:rPr>
+                          <w:sz w:val="50"/>
+                          <w:szCs w:val="50"/>
+                        </w:rPr>
+                        <w:t xml:space="preserve">Observations </w:t>
+                      </w:r>
+                      <w:r>
+                        <w:rPr>
+                          <w:sz w:val="50"/>
+                          <w:szCs w:val="50"/>
+                        </w:rPr>
+                        <w:t>techniciennes</w:t>
+                      </w:r>
+                      <w:r>
+                        <w:rPr>
+                          <w:sz w:val="50"/>
+                          <w:szCs w:val="50"/>
+                        </w:rPr>
+                        <w:t xml:space="preserve"> :</w:t>
+                      </w:r>
+                      <w:r>
+                        <w:rPr>
+                          <w:sz w:val="50"/>
+                          <w:szCs w:val="50"/>
+                        </w:rPr>
+                        <w:t xml:space="preserve"> </w:t>
                       </w:r>
                     </w:p>
                     <w:p>
@@ -1053,6 +755,44 @@
                           <w:sz w:val="50"/>
                           <w:szCs w:val="50"/>
                         </w:rPr>
+                        <w:t>Observations client</w:t>
+                      </w:r>
+                      <w:r>
+                        <w:rPr>
+                          <w:sz w:val="50"/>
+                          <w:szCs w:val="50"/>
+                        </w:rPr>
+                        <w:t xml:space="preserve"> : </w:t>
+                      </w:r>
+                    </w:p>
+                    <w:p>
+                      <w:pPr>
+                        <w:rPr>
+                          <w:sz w:val="50"/>
+                          <w:szCs w:val="50"/>
+                        </w:rPr>
+                      </w:pPr>
+                    </w:p>
+                    <w:p>
+                      <w:pPr>
+                        <w:rPr>
+                          <w:sz w:val="50"/>
+                          <w:szCs w:val="50"/>
+                        </w:rPr>
+                      </w:pPr>
+                    </w:p>
+                    <w:p>
+                      <w:pPr>
+                        <w:rPr>
+                          <w:sz w:val="50"/>
+                          <w:szCs w:val="50"/>
+                        </w:rPr>
+                      </w:pPr>
+                      <w:r>
+                        <w:rPr>
+                          <w:sz w:val="50"/>
+                          <w:szCs w:val="50"/>
+                        </w:rPr>
                         <w:t>Nom</w:t>
                       </w:r>
                       <w:r>
@@ -1062,15 +802,13 @@
                         </w:rPr>
                         <w:t xml:space="preserve"> du </w:t>
                       </w:r>
-                      <w:proofErr w:type="spellStart"/>
-                      <w:r>
-                        <w:rPr>
-                          <w:sz w:val="50"/>
-                          <w:szCs w:val="50"/>
-                        </w:rPr>
-                        <w:t>technician</w:t>
-                      </w:r>
-                      <w:proofErr w:type="spellEnd"/>
+                      <w:r>
+                        <w:rPr>
+                          <w:sz w:val="50"/>
+                          <w:szCs w:val="50"/>
+                        </w:rPr>
+                        <w:t>technicien</w:t>
+                      </w:r>
                       <w:r>
                         <w:rPr>
                           <w:sz w:val="50"/>
@@ -1130,7 +868,79 @@
       </w:r>
     </w:p>
     <w:p/>
-    <w:p/>
+    <w:p>
+      <w:r>
+        <w:rPr>
+          <w:noProof/>
+        </w:rPr>
+        <mc:AlternateContent>
+          <mc:Choice Requires="wps">
+            <w:drawing>
+              <wp:anchor distT="0" distB="0" distL="114300" distR="114300" simplePos="0" relativeHeight="251664384" behindDoc="0" locked="0" layoutInCell="1" allowOverlap="1">
+                <wp:simplePos x="0" y="0"/>
+                <wp:positionH relativeFrom="column">
+                  <wp:posOffset>3476625</wp:posOffset>
+                </wp:positionH>
+                <wp:positionV relativeFrom="paragraph">
+                  <wp:posOffset>107315</wp:posOffset>
+                </wp:positionV>
+                <wp:extent cx="2609850" cy="1066800"/>
+                <wp:effectExtent l="0" t="0" r="19050" b="19050"/>
+                <wp:wrapNone/>
+                <wp:docPr id="4" name="Rectangle 4"/>
+                <wp:cNvGraphicFramePr/>
+                <a:graphic xmlns:a="http://schemas.openxmlformats.org/drawingml/2006/main">
+                  <a:graphicData uri="http://schemas.microsoft.com/office/word/2010/wordprocessingShape">
+                    <wps:wsp>
+                      <wps:cNvSpPr/>
+                      <wps:spPr>
+                        <a:xfrm>
+                          <a:off x="0" y="0"/>
+                          <a:ext cx="2609850" cy="1066800"/>
+                        </a:xfrm>
+                        <a:prstGeom prst="rect">
+                          <a:avLst/>
+                        </a:prstGeom>
+                      </wps:spPr>
+                      <wps:style>
+                        <a:lnRef idx="2">
+                          <a:schemeClr val="accent1">
+                            <a:shade val="50000"/>
+                          </a:schemeClr>
+                        </a:lnRef>
+                        <a:fillRef idx="1">
+                          <a:schemeClr val="accent1"/>
+                        </a:fillRef>
+                        <a:effectRef idx="0">
+                          <a:schemeClr val="accent1"/>
+                        </a:effectRef>
+                        <a:fontRef idx="minor">
+                          <a:schemeClr val="lt1"/>
+                        </a:fontRef>
+                      </wps:style>
+                      <wps:bodyPr rot="0" spcFirstLastPara="0" vertOverflow="overflow" horzOverflow="overflow" vert="horz" wrap="square" lIns="91440" tIns="45720" rIns="91440" bIns="45720" numCol="1" spcCol="0" rtlCol="0" fromWordArt="0" anchor="ctr" anchorCtr="0" forceAA="0" compatLnSpc="1">
+                        <a:prstTxWarp prst="textNoShape">
+                          <a:avLst/>
+                        </a:prstTxWarp>
+                        <a:noAutofit/>
+                      </wps:bodyPr>
+                    </wps:wsp>
+                  </a:graphicData>
+                </a:graphic>
+                <wp14:sizeRelH relativeFrom="margin">
+                  <wp14:pctWidth>0</wp14:pctWidth>
+                </wp14:sizeRelH>
+              </wp:anchor>
+            </w:drawing>
+          </mc:Choice>
+          <mc:Fallback>
+            <w:pict>
+              <v:rect w14:anchorId="1A04F08C" id="Rectangle 4" o:spid="_x0000_s1026" style="position:absolute;margin-left:273.75pt;margin-top:8.45pt;width:205.5pt;height:84pt;z-index:251664384;visibility:visible;mso-wrap-style:square;mso-width-percent:0;mso-wrap-distance-left:9pt;mso-wrap-distance-top:0;mso-wrap-distance-right:9pt;mso-wrap-distance-bottom:0;mso-position-horizontal:absolute;mso-position-horizontal-relative:text;mso-position-vertical:absolute;mso-position-vertical-relative:text;mso-width-percent:0;mso-width-relative:margin;v-text-anchor:middle" o:gfxdata="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" fillcolor="#4472c4 [3204]" strokecolor="#1f3763 [1604]" strokeweight="1pt"/>
+            </w:pict>
+          </mc:Fallback>
+        </mc:AlternateContent>
+      </w:r>
+    </w:p>
     <w:p/>
     <w:p/>
     <w:p/>
@@ -1321,8 +1131,10 @@
                               </w:rPr>
                             </w:pPr>
                             <w:r>
-                              <w:t>AVIS DE PASSAGE NR :</w:t>
-                            </w:r>
+                              <w:t>AVIS DE PASSAGE</w:t>
+                            </w:r>
+                            <w:bookmarkStart w:id="0" w:name="_GoBack"/>
+                            <w:bookmarkEnd w:id="0"/>
                           </w:p>
                         </w:txbxContent>
                       </wps:txbx>
@@ -1354,8 +1166,10 @@
                         </w:rPr>
                       </w:pPr>
                       <w:r>
-                        <w:t>AVIS DE PASSAGE NR :</w:t>
-                      </w:r>
+                        <w:t>AVIS DE PASSAGE</w:t>
+                      </w:r>
+                      <w:bookmarkStart w:id="1" w:name="_GoBack"/>
+                      <w:bookmarkEnd w:id="1"/>
                     </w:p>
                   </w:txbxContent>
                 </v:textbox>
@@ -1581,39 +1395,10 @@
                             </w:r>
                             <w:r>
                               <w:tab/>
-                              <w:t>Nom de l’entreprise/clien</w:t>
-                            </w:r>
-                            <w:bookmarkStart w:id="0" w:name="_GoBack"/>
-                            <w:bookmarkEnd w:id="0"/>
-                            <w:r>
-                              <w:t>t :</w:t>
+                              <w:t>Nom de l’entreprise/client :</w:t>
                             </w:r>
                           </w:p>
                           <w:p/>
-                          <w:p>
-                            <w:pPr>
-                              <w:rPr>
-                                <w:sz w:val="50"/>
-                                <w:szCs w:val="50"/>
-                              </w:rPr>
-                            </w:pPr>
-                            <w:r>
-                              <w:rPr>
-                                <w:sz w:val="50"/>
-                                <w:szCs w:val="50"/>
-                              </w:rPr>
-                              <w:t xml:space="preserve">Merci de votre </w:t>
-                            </w:r>
-                            <w:proofErr w:type="gramStart"/>
-                            <w:r>
-                              <w:rPr>
-                                <w:sz w:val="50"/>
-                                <w:szCs w:val="50"/>
-                              </w:rPr>
-                              <w:t>confiance:</w:t>
-                            </w:r>
-                            <w:proofErr w:type="gramEnd"/>
-                          </w:p>
                           <w:p/>
                         </w:txbxContent>
                       </wps:txbx>
@@ -1677,39 +1462,10 @@
                       </w:r>
                       <w:r>
                         <w:tab/>
-                        <w:t>Nom de l’entreprise/clien</w:t>
-                      </w:r>
-                      <w:bookmarkStart w:id="1" w:name="_GoBack"/>
-                      <w:bookmarkEnd w:id="1"/>
-                      <w:r>
-                        <w:t>t :</w:t>
+                        <w:t>Nom de l’entreprise/client :</w:t>
                       </w:r>
                     </w:p>
                     <w:p/>
-                    <w:p>
-                      <w:pPr>
-                        <w:rPr>
-                          <w:sz w:val="50"/>
-                          <w:szCs w:val="50"/>
-                        </w:rPr>
-                      </w:pPr>
-                      <w:r>
-                        <w:rPr>
-                          <w:sz w:val="50"/>
-                          <w:szCs w:val="50"/>
-                        </w:rPr>
-                        <w:t xml:space="preserve">Merci de votre </w:t>
-                      </w:r>
-                      <w:proofErr w:type="gramStart"/>
-                      <w:r>
-                        <w:rPr>
-                          <w:sz w:val="50"/>
-                          <w:szCs w:val="50"/>
-                        </w:rPr>
-                        <w:t>confiance:</w:t>
-                      </w:r>
-                      <w:proofErr w:type="gramEnd"/>
-                    </w:p>
                     <w:p/>
                   </w:txbxContent>
                 </v:textbox>

</xml_diff>